<commit_message>
All graphs and correction made
</commit_message>
<xml_diff>
--- a/Paper/Measuring_Individual_level_Diversity_final_supporting_information.docx
+++ b/Paper/Measuring_Individual_level_Diversity_final_supporting_information.docx
@@ -66,7 +66,23 @@
           <w:b/>
           <w:lang w:val="en-GB"/>
         </w:rPr>
-        <w:t>Appendix 1: Hidden TOP Property</w:t>
+        <w:t xml:space="preserve">Appendix 1: Hidden TOP </w:t>
+      </w:r>
+      <w:r>
+        <w:rPr>
+          <w:rFonts w:ascii="Times New Roman" w:hAnsi="Times New Roman" w:cs="Times New Roman"/>
+          <w:b/>
+          <w:lang w:val="en-GB"/>
+        </w:rPr>
+        <w:t>p</w:t>
+      </w:r>
+      <w:r>
+        <w:rPr>
+          <w:rFonts w:ascii="Times New Roman" w:hAnsi="Times New Roman" w:cs="Times New Roman"/>
+          <w:b/>
+          <w:lang w:val="en-GB"/>
+        </w:rPr>
+        <w:t>roperty</w:t>
       </w:r>
     </w:p>
     <w:p>
@@ -1258,7 +1274,7 @@
           <wp:inline distT="0" distB="0" distL="0" distR="0">
             <wp:extent cx="5760720" cy="2880360"/>
             <wp:effectExtent l="0" t="0" r="0" b="0"/>
-            <wp:docPr id="5" name="Picture 5"/>
+            <wp:docPr id="1" name="Picture 1"/>
             <wp:cNvGraphicFramePr>
               <a:graphicFrameLocks xmlns:a="http://schemas.openxmlformats.org/drawingml/2006/main" noChangeAspect="1"/>
             </wp:cNvGraphicFramePr>
@@ -1266,7 +1282,7 @@
               <a:graphicData uri="http://schemas.openxmlformats.org/drawingml/2006/picture">
                 <pic:pic xmlns:pic="http://schemas.openxmlformats.org/drawingml/2006/picture">
                   <pic:nvPicPr>
-                    <pic:cNvPr id="0" name="Picture 7"/>
+                    <pic:cNvPr id="0" name="Picture 1"/>
                     <pic:cNvPicPr>
                       <a:picLocks noChangeAspect="1" noChangeArrowheads="1"/>
                     </pic:cNvPicPr>
@@ -1446,8 +1462,6 @@
         </w:rPr>
         <w:t xml:space="preserve"> plot</w:t>
       </w:r>
-      <w:bookmarkStart w:id="0" w:name="_GoBack"/>
-      <w:bookmarkEnd w:id="0"/>
       <w:r>
         <w:rPr>
           <w:rFonts w:ascii="Times New Roman" w:hAnsi="Times New Roman" w:cs="Times New Roman"/>
@@ -1561,17 +1575,13 @@
       </w:pPr>
       <w:r>
         <w:rPr>
-          <w:rFonts w:ascii="Times New Roman" w:hAnsi="Times New Roman" w:cs="Times New Roman"/>
           <w:noProof/>
-          <w:sz w:val="24"/>
-          <w:szCs w:val="24"/>
-          <w:lang w:val="en-GB" w:eastAsia="en-GB"/>
         </w:rPr>
         <w:drawing>
-          <wp:inline distT="0" distB="0" distL="0" distR="0" wp14:anchorId="54AC7A30" wp14:editId="77D8740D">
-            <wp:extent cx="5486400" cy="2700655"/>
-            <wp:effectExtent l="0" t="0" r="0" b="4445"/>
-            <wp:docPr id="4" name="Picture 4" descr="C:\Users\lucp9544\Desktop\PhD\Other Presentations\geozoo3d.png"/>
+          <wp:inline distT="0" distB="0" distL="0" distR="0">
+            <wp:extent cx="5760720" cy="5760720"/>
+            <wp:effectExtent l="0" t="0" r="0" b="0"/>
+            <wp:docPr id="7" name="Picture 7"/>
             <wp:cNvGraphicFramePr>
               <a:graphicFrameLocks xmlns:a="http://schemas.openxmlformats.org/drawingml/2006/main" noChangeAspect="1"/>
             </wp:cNvGraphicFramePr>
@@ -1579,13 +1589,13 @@
               <a:graphicData uri="http://schemas.openxmlformats.org/drawingml/2006/picture">
                 <pic:pic xmlns:pic="http://schemas.openxmlformats.org/drawingml/2006/picture">
                   <pic:nvPicPr>
-                    <pic:cNvPr id="0" name="Picture 1" descr="C:\Users\lucp9544\Desktop\PhD\Other Presentations\geozoo3d.png"/>
+                    <pic:cNvPr id="0" name="Picture 9"/>
                     <pic:cNvPicPr>
                       <a:picLocks noChangeAspect="1" noChangeArrowheads="1"/>
                     </pic:cNvPicPr>
                   </pic:nvPicPr>
                   <pic:blipFill>
-                    <a:blip r:embed="rId5">
+                    <a:blip r:embed="rId5" cstate="print">
                       <a:extLst>
                         <a:ext uri="{28A0092B-C50C-407E-A947-70E740481C1C}">
                           <a14:useLocalDpi xmlns:a14="http://schemas.microsoft.com/office/drawing/2010/main" val="0"/>
@@ -1600,7 +1610,7 @@
                   <pic:spPr bwMode="auto">
                     <a:xfrm>
                       <a:off x="0" y="0"/>
-                      <a:ext cx="5515632" cy="2715044"/>
+                      <a:ext cx="5760720" cy="5760720"/>
                     </a:xfrm>
                     <a:prstGeom prst="rect">
                       <a:avLst/>
@@ -1657,28 +1667,70 @@
           <w:szCs w:val="20"/>
           <w:lang w:val="en-GB"/>
         </w:rPr>
-        <w:t xml:space="preserve">Left shows individuals generated from a three-dimensional trait space using the </w:t>
-      </w:r>
-      <w:proofErr w:type="spellStart"/>
-      <w:r>
-        <w:rPr>
-          <w:rFonts w:ascii="Times New Roman" w:hAnsi="Times New Roman" w:cs="Times New Roman"/>
-          <w:i/>
-          <w:sz w:val="20"/>
-          <w:szCs w:val="20"/>
-          <w:lang w:val="en-GB"/>
-        </w:rPr>
-        <w:t>geozoo</w:t>
-      </w:r>
-      <w:proofErr w:type="spellEnd"/>
-      <w:r>
-        <w:rPr>
-          <w:rFonts w:ascii="Times New Roman" w:hAnsi="Times New Roman" w:cs="Times New Roman"/>
-          <w:sz w:val="20"/>
-          <w:szCs w:val="20"/>
-          <w:lang w:val="en-GB"/>
-        </w:rPr>
-        <w:t xml:space="preserve"> package and also randomly generated points from a three-dimensional cube. Right shows the density plot of the Euclidean distances of the generated points.</w:t>
+        <w:t xml:space="preserve">Top </w:t>
+      </w:r>
+      <w:r>
+        <w:rPr>
+          <w:rFonts w:ascii="Times New Roman" w:hAnsi="Times New Roman" w:cs="Times New Roman"/>
+          <w:sz w:val="20"/>
+          <w:szCs w:val="20"/>
+          <w:lang w:val="en-GB"/>
+        </w:rPr>
+        <w:t xml:space="preserve">row </w:t>
+      </w:r>
+      <w:r>
+        <w:rPr>
+          <w:rFonts w:ascii="Times New Roman" w:hAnsi="Times New Roman" w:cs="Times New Roman"/>
+          <w:sz w:val="20"/>
+          <w:szCs w:val="20"/>
+          <w:lang w:val="en-GB"/>
+        </w:rPr>
+        <w:t xml:space="preserve">shows </w:t>
+      </w:r>
+      <w:r>
+        <w:rPr>
+          <w:rFonts w:ascii="Times New Roman" w:hAnsi="Times New Roman" w:cs="Times New Roman"/>
+          <w:sz w:val="20"/>
+          <w:szCs w:val="20"/>
+          <w:lang w:val="en-GB"/>
+        </w:rPr>
+        <w:t xml:space="preserve">fifty randomly simulated individual trait values from a two dimensional trait space. </w:t>
+      </w:r>
+      <w:r>
+        <w:rPr>
+          <w:rFonts w:ascii="Times New Roman" w:hAnsi="Times New Roman" w:cs="Times New Roman"/>
+          <w:sz w:val="20"/>
+          <w:szCs w:val="20"/>
+          <w:lang w:val="en-GB"/>
+        </w:rPr>
+        <w:t xml:space="preserve">Bottom row </w:t>
+      </w:r>
+      <w:r>
+        <w:rPr>
+          <w:rFonts w:ascii="Times New Roman" w:hAnsi="Times New Roman" w:cs="Times New Roman"/>
+          <w:sz w:val="20"/>
+          <w:szCs w:val="20"/>
+          <w:lang w:val="en-GB"/>
+        </w:rPr>
+        <w:t xml:space="preserve">shows the density plot of the Euclidean distances of the </w:t>
+      </w:r>
+      <w:r>
+        <w:rPr>
+          <w:rFonts w:ascii="Times New Roman" w:hAnsi="Times New Roman" w:cs="Times New Roman"/>
+          <w:sz w:val="20"/>
+          <w:szCs w:val="20"/>
+          <w:lang w:val="en-GB"/>
+        </w:rPr>
+        <w:t>simulated traits</w:t>
+      </w:r>
+      <w:r>
+        <w:rPr>
+          <w:rFonts w:ascii="Times New Roman" w:hAnsi="Times New Roman" w:cs="Times New Roman"/>
+          <w:sz w:val="20"/>
+          <w:szCs w:val="20"/>
+          <w:lang w:val="en-GB"/>
+        </w:rPr>
+        <w:t>.</w:t>
       </w:r>
     </w:p>
     <w:p>
@@ -1700,7 +1752,27 @@
           <w:szCs w:val="24"/>
           <w:lang w:val="en-GB"/>
         </w:rPr>
-        <w:t>A comparison of any observed trait data with this reference will imply comparing a discrete distance distribution with potentially continuous distance distribution which is not consistent.</w:t>
+        <w:t xml:space="preserve">A comparison of any observed trait data with this reference </w:t>
+      </w:r>
+      <w:r>
+        <w:rPr>
+          <w:rFonts w:ascii="Times New Roman" w:hAnsi="Times New Roman" w:cs="Times New Roman"/>
+          <w:sz w:val="24"/>
+          <w:szCs w:val="24"/>
+          <w:lang w:val="en-GB"/>
+        </w:rPr>
+        <w:t>implies</w:t>
+      </w:r>
+      <w:bookmarkStart w:id="0" w:name="_GoBack"/>
+      <w:bookmarkEnd w:id="0"/>
+      <w:r>
+        <w:rPr>
+          <w:rFonts w:ascii="Times New Roman" w:hAnsi="Times New Roman" w:cs="Times New Roman"/>
+          <w:sz w:val="24"/>
+          <w:szCs w:val="24"/>
+          <w:lang w:val="en-GB"/>
+        </w:rPr>
+        <w:t xml:space="preserve"> comparing a discrete distance distribution with potentially continuous distance distribution which is not consistent.</w:t>
       </w:r>
     </w:p>
     <w:p>
@@ -1710,7 +1782,6 @@
         <w:jc w:val="both"/>
         <w:rPr>
           <w:rFonts w:ascii="Times New Roman" w:hAnsi="Times New Roman" w:cs="Times New Roman"/>
-          <w:b/>
           <w:sz w:val="24"/>
           <w:szCs w:val="24"/>
           <w:lang w:val="en-GB"/>
@@ -1741,7 +1812,35 @@
           <w:szCs w:val="24"/>
           <w:lang w:val="en-GB"/>
         </w:rPr>
-        <w:t xml:space="preserve">herefore a comparison of an observed trait space with a uniform distribution will involve comparing aspects of the cube or square not covered by individuals’ in the observed </w:t>
+        <w:t>herefore</w:t>
+      </w:r>
+      <w:r>
+        <w:rPr>
+          <w:rFonts w:ascii="Times New Roman" w:hAnsi="Times New Roman" w:cs="Times New Roman"/>
+          <w:sz w:val="24"/>
+          <w:szCs w:val="24"/>
+          <w:lang w:val="en-GB"/>
+        </w:rPr>
+        <w:t>,</w:t>
+      </w:r>
+      <w:r>
+        <w:rPr>
+          <w:rFonts w:ascii="Times New Roman" w:hAnsi="Times New Roman" w:cs="Times New Roman"/>
+          <w:sz w:val="24"/>
+          <w:szCs w:val="24"/>
+          <w:lang w:val="en-GB"/>
+        </w:rPr>
+        <w:t xml:space="preserve"> a comparison of an </w:t>
+      </w:r>
+      <w:r>
+        <w:rPr>
+          <w:rFonts w:ascii="Times New Roman" w:hAnsi="Times New Roman" w:cs="Times New Roman"/>
+          <w:sz w:val="24"/>
+          <w:szCs w:val="24"/>
+          <w:lang w:val="en-GB"/>
+        </w:rPr>
+        <w:lastRenderedPageBreak/>
+        <w:t xml:space="preserve">observed trait space with a uniform distribution will involve comparing aspects of the cube or square not covered by individuals’ in the observed </w:t>
       </w:r>
       <w:r>
         <w:rPr>
@@ -1789,6 +1888,8 @@
         <w:rPr>
           <w:rFonts w:ascii="Times New Roman" w:hAnsi="Times New Roman" w:cs="Times New Roman"/>
           <w:b/>
+          <w:sz w:val="24"/>
+          <w:szCs w:val="24"/>
           <w:lang w:val="en-GB"/>
         </w:rPr>
       </w:pPr>
@@ -1796,9 +1897,101 @@
         <w:rPr>
           <w:rFonts w:ascii="Times New Roman" w:hAnsi="Times New Roman" w:cs="Times New Roman"/>
           <w:b/>
-          <w:lang w:val="en-GB"/>
-        </w:rPr>
-        <w:t>Appendix 3: Variability of Indices in Scenario One</w:t>
+          <w:sz w:val="24"/>
+          <w:szCs w:val="24"/>
+          <w:lang w:val="en-GB"/>
+        </w:rPr>
+        <w:t xml:space="preserve">Appendix 3: </w:t>
+      </w:r>
+      <w:r>
+        <w:rPr>
+          <w:rFonts w:ascii="Times New Roman" w:hAnsi="Times New Roman" w:cs="Times New Roman"/>
+          <w:b/>
+          <w:sz w:val="24"/>
+          <w:szCs w:val="24"/>
+          <w:lang w:val="en-GB"/>
+        </w:rPr>
+        <w:t xml:space="preserve">Distance </w:t>
+      </w:r>
+      <w:r>
+        <w:rPr>
+          <w:rFonts w:ascii="Times New Roman" w:hAnsi="Times New Roman" w:cs="Times New Roman"/>
+          <w:b/>
+          <w:sz w:val="24"/>
+          <w:szCs w:val="24"/>
+          <w:lang w:val="en-GB"/>
+        </w:rPr>
+        <w:t>d</w:t>
+      </w:r>
+      <w:r>
+        <w:rPr>
+          <w:rFonts w:ascii="Times New Roman" w:hAnsi="Times New Roman" w:cs="Times New Roman"/>
+          <w:b/>
+          <w:sz w:val="24"/>
+          <w:szCs w:val="24"/>
+          <w:lang w:val="en-GB"/>
+        </w:rPr>
+        <w:t xml:space="preserve">istribution in </w:t>
+      </w:r>
+      <w:r>
+        <w:rPr>
+          <w:rFonts w:ascii="Times New Roman" w:hAnsi="Times New Roman" w:cs="Times New Roman"/>
+          <w:b/>
+          <w:sz w:val="24"/>
+          <w:szCs w:val="24"/>
+          <w:lang w:val="en-GB"/>
+        </w:rPr>
+        <w:t>s</w:t>
+      </w:r>
+      <w:r>
+        <w:rPr>
+          <w:rFonts w:ascii="Times New Roman" w:hAnsi="Times New Roman" w:cs="Times New Roman"/>
+          <w:b/>
+          <w:sz w:val="24"/>
+          <w:szCs w:val="24"/>
+          <w:lang w:val="en-GB"/>
+        </w:rPr>
+        <w:t xml:space="preserve">imulation </w:t>
+      </w:r>
+      <w:r>
+        <w:rPr>
+          <w:rFonts w:ascii="Times New Roman" w:hAnsi="Times New Roman" w:cs="Times New Roman"/>
+          <w:b/>
+          <w:sz w:val="24"/>
+          <w:szCs w:val="24"/>
+          <w:lang w:val="en-GB"/>
+        </w:rPr>
+        <w:t>s</w:t>
+      </w:r>
+      <w:r>
+        <w:rPr>
+          <w:rFonts w:ascii="Times New Roman" w:hAnsi="Times New Roman" w:cs="Times New Roman"/>
+          <w:b/>
+          <w:sz w:val="24"/>
+          <w:szCs w:val="24"/>
+          <w:lang w:val="en-GB"/>
+        </w:rPr>
+        <w:t xml:space="preserve">cenario </w:t>
+      </w:r>
+      <w:r>
+        <w:rPr>
+          <w:rFonts w:ascii="Times New Roman" w:hAnsi="Times New Roman" w:cs="Times New Roman"/>
+          <w:b/>
+          <w:sz w:val="24"/>
+          <w:szCs w:val="24"/>
+          <w:lang w:val="en-GB"/>
+        </w:rPr>
+        <w:t>t</w:t>
+      </w:r>
+      <w:r>
+        <w:rPr>
+          <w:rFonts w:ascii="Times New Roman" w:hAnsi="Times New Roman" w:cs="Times New Roman"/>
+          <w:b/>
+          <w:sz w:val="24"/>
+          <w:szCs w:val="24"/>
+          <w:lang w:val="en-GB"/>
+        </w:rPr>
+        <w:t>wo</w:t>
       </w:r>
     </w:p>
     <w:p>
@@ -1807,29 +2000,22 @@
         <w:contextualSpacing/>
         <w:jc w:val="both"/>
         <w:rPr>
-          <w:rFonts w:ascii="Times New Roman" w:eastAsia="Times New Roman" w:hAnsi="Times New Roman" w:cs="Times New Roman"/>
-          <w:snapToGrid w:val="0"/>
-          <w:color w:val="000000"/>
-          <w:w w:val="0"/>
-          <w:sz w:val="0"/>
-          <w:szCs w:val="0"/>
-          <w:u w:color="000000"/>
-          <w:bdr w:val="none" w:sz="0" w:space="0" w:color="000000"/>
-          <w:shd w:val="clear" w:color="000000" w:fill="000000"/>
-          <w:lang w:val="en-GB" w:eastAsia="x-none" w:bidi="x-none"/>
+          <w:rFonts w:ascii="Times New Roman" w:hAnsi="Times New Roman" w:cs="Times New Roman"/>
+          <w:b/>
+          <w:sz w:val="24"/>
+          <w:szCs w:val="24"/>
+          <w:lang w:val="en-GB"/>
         </w:rPr>
       </w:pPr>
       <w:r>
         <w:rPr>
           <w:noProof/>
-          <w:lang w:val="en-GB" w:eastAsia="en-GB"/>
-        </w:rPr>
-        <w:lastRenderedPageBreak/>
+        </w:rPr>
         <w:drawing>
-          <wp:inline distT="0" distB="0" distL="0" distR="0" wp14:anchorId="45E91726" wp14:editId="1A29F389">
-            <wp:extent cx="3080825" cy="2476596"/>
-            <wp:effectExtent l="0" t="0" r="5715" b="0"/>
-            <wp:docPr id="41" name="Picture 41" descr="C:\Users\lucp9544\Desktop\PhD\PhD Papers\Trait Diversity Paper\Richness_Stability.png"/>
+          <wp:inline distT="0" distB="0" distL="0" distR="0">
+            <wp:extent cx="5760720" cy="5760720"/>
+            <wp:effectExtent l="0" t="0" r="0" b="0"/>
+            <wp:docPr id="3" name="Picture 3"/>
             <wp:cNvGraphicFramePr>
               <a:graphicFrameLocks xmlns:a="http://schemas.openxmlformats.org/drawingml/2006/main" noChangeAspect="1"/>
             </wp:cNvGraphicFramePr>
@@ -1837,13 +2023,13 @@
               <a:graphicData uri="http://schemas.openxmlformats.org/drawingml/2006/picture">
                 <pic:pic xmlns:pic="http://schemas.openxmlformats.org/drawingml/2006/picture">
                   <pic:nvPicPr>
-                    <pic:cNvPr id="0" name="Picture 9" descr="C:\Users\lucp9544\Desktop\PhD\PhD Papers\Trait Diversity Paper\Richness_Stability.png"/>
+                    <pic:cNvPr id="0" name="Picture 5"/>
                     <pic:cNvPicPr>
                       <a:picLocks noChangeAspect="1" noChangeArrowheads="1"/>
                     </pic:cNvPicPr>
                   </pic:nvPicPr>
                   <pic:blipFill>
-                    <a:blip r:embed="rId6">
+                    <a:blip r:embed="rId6" cstate="print">
                       <a:extLst>
                         <a:ext uri="{28A0092B-C50C-407E-A947-70E740481C1C}">
                           <a14:useLocalDpi xmlns:a14="http://schemas.microsoft.com/office/drawing/2010/main" val="0"/>
@@ -1858,7 +2044,7 @@
                   <pic:spPr bwMode="auto">
                     <a:xfrm>
                       <a:off x="0" y="0"/>
-                      <a:ext cx="3089694" cy="2483726"/>
+                      <a:ext cx="5760720" cy="5760720"/>
                     </a:xfrm>
                     <a:prstGeom prst="rect">
                       <a:avLst/>
@@ -1876,29 +2062,281 @@
       </w:r>
       <w:r>
         <w:rPr>
-          <w:rFonts w:ascii="Times New Roman" w:eastAsia="Times New Roman" w:hAnsi="Times New Roman" w:cs="Times New Roman"/>
-          <w:snapToGrid w:val="0"/>
-          <w:color w:val="000000"/>
-          <w:w w:val="0"/>
-          <w:sz w:val="0"/>
-          <w:szCs w:val="0"/>
-          <w:u w:color="000000"/>
-          <w:bdr w:val="none" w:sz="0" w:space="0" w:color="000000"/>
-          <w:shd w:val="clear" w:color="000000" w:fill="000000"/>
-          <w:lang w:val="en-GB" w:eastAsia="x-none" w:bidi="x-none"/>
+          <w:rFonts w:ascii="Times New Roman" w:hAnsi="Times New Roman" w:cs="Times New Roman"/>
+          <w:b/>
+          <w:sz w:val="24"/>
+          <w:szCs w:val="24"/>
+          <w:lang w:val="en-GB"/>
         </w:rPr>
         <w:t xml:space="preserve"> </w:t>
       </w:r>
+    </w:p>
+    <w:p>
+      <w:pPr>
+        <w:spacing w:line="480" w:lineRule="auto"/>
+        <w:contextualSpacing/>
+        <w:jc w:val="both"/>
+        <w:rPr>
+          <w:rFonts w:ascii="Times New Roman" w:hAnsi="Times New Roman" w:cs="Times New Roman"/>
+          <w:b/>
+          <w:sz w:val="24"/>
+          <w:szCs w:val="24"/>
+          <w:lang w:val="en-GB"/>
+        </w:rPr>
+      </w:pPr>
+      <w:r>
+        <w:rPr>
+          <w:rFonts w:ascii="Times New Roman" w:hAnsi="Times New Roman" w:cs="Times New Roman"/>
+          <w:b/>
+          <w:lang w:val="en-GB"/>
+        </w:rPr>
+        <w:t>Figure A</w:t>
+      </w:r>
+      <w:r>
+        <w:rPr>
+          <w:rFonts w:ascii="Times New Roman" w:hAnsi="Times New Roman" w:cs="Times New Roman"/>
+          <w:b/>
+          <w:lang w:val="en-GB"/>
+        </w:rPr>
+        <w:t>3</w:t>
+      </w:r>
+      <w:r>
+        <w:rPr>
+          <w:rFonts w:ascii="Times New Roman" w:hAnsi="Times New Roman" w:cs="Times New Roman"/>
+          <w:b/>
+          <w:lang w:val="en-GB"/>
+        </w:rPr>
+        <w:t>:</w:t>
+      </w:r>
+      <w:r>
+        <w:rPr>
+          <w:rFonts w:ascii="Times New Roman" w:hAnsi="Times New Roman" w:cs="Times New Roman"/>
+          <w:b/>
+          <w:i/>
+          <w:sz w:val="20"/>
+          <w:szCs w:val="20"/>
+          <w:lang w:val="en-GB"/>
+        </w:rPr>
+        <w:t xml:space="preserve"> </w:t>
+      </w:r>
+      <w:r>
+        <w:rPr>
+          <w:rFonts w:ascii="Times New Roman" w:hAnsi="Times New Roman" w:cs="Times New Roman"/>
+          <w:sz w:val="20"/>
+          <w:szCs w:val="20"/>
+          <w:lang w:val="en-GB"/>
+        </w:rPr>
+        <w:t>Density distribution of the simulated data (observed)</w:t>
+      </w:r>
+      <w:r>
+        <w:rPr>
+          <w:rFonts w:ascii="Times New Roman" w:hAnsi="Times New Roman" w:cs="Times New Roman"/>
+          <w:sz w:val="20"/>
+          <w:szCs w:val="20"/>
+          <w:lang w:val="en-GB"/>
+        </w:rPr>
+        <w:t>,</w:t>
+      </w:r>
+      <w:r>
+        <w:rPr>
+          <w:rFonts w:ascii="Times New Roman" w:hAnsi="Times New Roman" w:cs="Times New Roman"/>
+          <w:sz w:val="20"/>
+          <w:szCs w:val="20"/>
+          <w:lang w:val="en-GB"/>
+        </w:rPr>
+        <w:t xml:space="preserve"> </w:t>
+      </w:r>
+      <w:r>
+        <w:rPr>
+          <w:rFonts w:ascii="Times New Roman" w:hAnsi="Times New Roman" w:cs="Times New Roman"/>
+          <w:sz w:val="20"/>
+          <w:szCs w:val="20"/>
+          <w:lang w:val="en-GB"/>
+        </w:rPr>
+        <w:t xml:space="preserve">and the generated reference matrices </w:t>
+      </w:r>
+      <w:r>
+        <w:rPr>
+          <w:rFonts w:ascii="Times New Roman" w:hAnsi="Times New Roman" w:cs="Times New Roman"/>
+          <w:sz w:val="20"/>
+          <w:szCs w:val="20"/>
+          <w:lang w:val="en-GB"/>
+        </w:rPr>
+        <w:t xml:space="preserve">for </w:t>
+      </w:r>
+      <w:r>
+        <w:rPr>
+          <w:rFonts w:ascii="Times New Roman" w:hAnsi="Times New Roman" w:cs="Times New Roman"/>
+          <w:sz w:val="20"/>
+          <w:szCs w:val="20"/>
+          <w:lang w:val="en-GB"/>
+        </w:rPr>
+        <w:t xml:space="preserve">TED and TEDM </w:t>
+      </w:r>
+      <w:r>
+        <w:rPr>
+          <w:rFonts w:ascii="Times New Roman" w:hAnsi="Times New Roman" w:cs="Times New Roman"/>
+          <w:sz w:val="20"/>
+          <w:szCs w:val="20"/>
+          <w:lang w:val="en-GB"/>
+        </w:rPr>
+        <w:t xml:space="preserve">after </w:t>
+      </w:r>
+      <w:proofErr w:type="spellStart"/>
+      <w:r>
+        <w:rPr>
+          <w:rFonts w:ascii="Times New Roman" w:hAnsi="Times New Roman" w:cs="Times New Roman"/>
+          <w:sz w:val="20"/>
+          <w:szCs w:val="20"/>
+          <w:lang w:val="en-GB"/>
+        </w:rPr>
+        <w:t>shifiting</w:t>
+      </w:r>
+      <w:proofErr w:type="spellEnd"/>
+      <w:r>
+        <w:rPr>
+          <w:rFonts w:ascii="Times New Roman" w:hAnsi="Times New Roman" w:cs="Times New Roman"/>
+          <w:sz w:val="20"/>
+          <w:szCs w:val="20"/>
+          <w:lang w:val="en-GB"/>
+        </w:rPr>
+        <w:t xml:space="preserve"> 0 – 30% of individuals at the </w:t>
+      </w:r>
+      <w:proofErr w:type="spellStart"/>
+      <w:r>
+        <w:rPr>
+          <w:rFonts w:ascii="Times New Roman" w:hAnsi="Times New Roman" w:cs="Times New Roman"/>
+          <w:sz w:val="20"/>
+          <w:szCs w:val="20"/>
+          <w:lang w:val="en-GB"/>
+        </w:rPr>
+        <w:t>center</w:t>
+      </w:r>
+      <w:proofErr w:type="spellEnd"/>
+      <w:r>
+        <w:rPr>
+          <w:rFonts w:ascii="Times New Roman" w:hAnsi="Times New Roman" w:cs="Times New Roman"/>
+          <w:sz w:val="20"/>
+          <w:szCs w:val="20"/>
+          <w:lang w:val="en-GB"/>
+        </w:rPr>
+        <w:t xml:space="preserve"> of the trait space</w:t>
+      </w:r>
+      <w:r>
+        <w:rPr>
+          <w:rFonts w:ascii="Times New Roman" w:hAnsi="Times New Roman" w:cs="Times New Roman"/>
+          <w:sz w:val="20"/>
+          <w:szCs w:val="20"/>
+          <w:lang w:val="en-GB"/>
+        </w:rPr>
+        <w:t>.</w:t>
+      </w:r>
+    </w:p>
+    <w:p>
+      <w:pPr>
+        <w:spacing w:line="480" w:lineRule="auto"/>
+        <w:contextualSpacing/>
+        <w:jc w:val="both"/>
+        <w:rPr>
+          <w:rFonts w:ascii="Times New Roman" w:hAnsi="Times New Roman" w:cs="Times New Roman"/>
+          <w:b/>
+          <w:lang w:val="en-GB"/>
+        </w:rPr>
+      </w:pPr>
+      <w:r>
+        <w:rPr>
+          <w:rFonts w:ascii="Times New Roman" w:hAnsi="Times New Roman" w:cs="Times New Roman"/>
+          <w:b/>
+          <w:lang w:val="en-GB"/>
+        </w:rPr>
+        <w:t xml:space="preserve">Appendix </w:t>
+      </w:r>
+      <w:r>
+        <w:rPr>
+          <w:rFonts w:ascii="Times New Roman" w:hAnsi="Times New Roman" w:cs="Times New Roman"/>
+          <w:b/>
+          <w:lang w:val="en-GB"/>
+        </w:rPr>
+        <w:t>4</w:t>
+      </w:r>
+      <w:r>
+        <w:rPr>
+          <w:rFonts w:ascii="Times New Roman" w:hAnsi="Times New Roman" w:cs="Times New Roman"/>
+          <w:b/>
+          <w:lang w:val="en-GB"/>
+        </w:rPr>
+        <w:t xml:space="preserve">: Variability of </w:t>
+      </w:r>
+      <w:r>
+        <w:rPr>
+          <w:rFonts w:ascii="Times New Roman" w:hAnsi="Times New Roman" w:cs="Times New Roman"/>
+          <w:b/>
+          <w:lang w:val="en-GB"/>
+        </w:rPr>
+        <w:t>i</w:t>
+      </w:r>
+      <w:r>
+        <w:rPr>
+          <w:rFonts w:ascii="Times New Roman" w:hAnsi="Times New Roman" w:cs="Times New Roman"/>
+          <w:b/>
+          <w:lang w:val="en-GB"/>
+        </w:rPr>
+        <w:t xml:space="preserve">ndices in </w:t>
+      </w:r>
+      <w:r>
+        <w:rPr>
+          <w:rFonts w:ascii="Times New Roman" w:hAnsi="Times New Roman" w:cs="Times New Roman"/>
+          <w:b/>
+          <w:lang w:val="en-GB"/>
+        </w:rPr>
+        <w:t>s</w:t>
+      </w:r>
+      <w:r>
+        <w:rPr>
+          <w:rFonts w:ascii="Times New Roman" w:hAnsi="Times New Roman" w:cs="Times New Roman"/>
+          <w:b/>
+          <w:lang w:val="en-GB"/>
+        </w:rPr>
+        <w:t>cenario</w:t>
+      </w:r>
+      <w:r>
+        <w:rPr>
+          <w:rFonts w:ascii="Times New Roman" w:hAnsi="Times New Roman" w:cs="Times New Roman"/>
+          <w:b/>
+          <w:lang w:val="en-GB"/>
+        </w:rPr>
+        <w:t>s con</w:t>
+      </w:r>
+      <w:r>
+        <w:rPr>
+          <w:rFonts w:ascii="Times New Roman" w:hAnsi="Times New Roman" w:cs="Times New Roman"/>
+          <w:b/>
+          <w:lang w:val="en-GB"/>
+        </w:rPr>
+        <w:t>sidered</w:t>
+      </w:r>
+    </w:p>
+    <w:p>
+      <w:pPr>
+        <w:spacing w:line="480" w:lineRule="auto"/>
+        <w:contextualSpacing/>
+        <w:jc w:val="both"/>
+        <w:rPr>
+          <w:rFonts w:ascii="Times New Roman" w:hAnsi="Times New Roman" w:cs="Times New Roman"/>
+          <w:b/>
+          <w:lang w:val="en-GB"/>
+        </w:rPr>
+      </w:pPr>
       <w:r>
         <w:rPr>
           <w:noProof/>
-          <w:lang w:val="en-GB" w:eastAsia="en-GB"/>
-        </w:rPr>
+        </w:rPr>
+        <w:lastRenderedPageBreak/>
         <w:drawing>
-          <wp:inline distT="0" distB="0" distL="0" distR="0" wp14:anchorId="5670835E" wp14:editId="356C9A9F">
-            <wp:extent cx="2630658" cy="2449195"/>
-            <wp:effectExtent l="0" t="0" r="0" b="8255"/>
-            <wp:docPr id="42" name="Picture 42" descr="C:\Users\lucp9544\Desktop\PhD\PhD Papers\Trait Diversity Paper\Evenness_Stability.png"/>
+          <wp:inline distT="0" distB="0" distL="0" distR="0">
+            <wp:extent cx="5760720" cy="5760720"/>
+            <wp:effectExtent l="0" t="0" r="0" b="0"/>
+            <wp:docPr id="6" name="Picture 6"/>
             <wp:cNvGraphicFramePr>
               <a:graphicFrameLocks xmlns:a="http://schemas.openxmlformats.org/drawingml/2006/main" noChangeAspect="1"/>
             </wp:cNvGraphicFramePr>
@@ -1906,13 +2344,13 @@
               <a:graphicData uri="http://schemas.openxmlformats.org/drawingml/2006/picture">
                 <pic:pic xmlns:pic="http://schemas.openxmlformats.org/drawingml/2006/picture">
                   <pic:nvPicPr>
-                    <pic:cNvPr id="0" name="Picture 10" descr="C:\Users\lucp9544\Desktop\PhD\PhD Papers\Trait Diversity Paper\Evenness_Stability.png"/>
+                    <pic:cNvPr id="0" name="Picture 7"/>
                     <pic:cNvPicPr>
                       <a:picLocks noChangeAspect="1" noChangeArrowheads="1"/>
                     </pic:cNvPicPr>
                   </pic:nvPicPr>
                   <pic:blipFill>
-                    <a:blip r:embed="rId7">
+                    <a:blip r:embed="rId7" cstate="print">
                       <a:extLst>
                         <a:ext uri="{28A0092B-C50C-407E-A947-70E740481C1C}">
                           <a14:useLocalDpi xmlns:a14="http://schemas.microsoft.com/office/drawing/2010/main" val="0"/>
@@ -1927,7 +2365,7 @@
                   <pic:spPr bwMode="auto">
                     <a:xfrm>
                       <a:off x="0" y="0"/>
-                      <a:ext cx="2649118" cy="2466382"/>
+                      <a:ext cx="5760720" cy="5760720"/>
                     </a:xfrm>
                     <a:prstGeom prst="rect">
                       <a:avLst/>
@@ -1950,120 +2388,34 @@
         <w:contextualSpacing/>
         <w:jc w:val="both"/>
         <w:rPr>
-          <w:rFonts w:ascii="Times New Roman" w:eastAsia="Times New Roman" w:hAnsi="Times New Roman" w:cs="Times New Roman"/>
-          <w:snapToGrid w:val="0"/>
-          <w:color w:val="000000"/>
-          <w:w w:val="0"/>
-          <w:sz w:val="0"/>
-          <w:szCs w:val="0"/>
-          <w:u w:color="000000"/>
-          <w:bdr w:val="none" w:sz="0" w:space="0" w:color="000000"/>
-          <w:shd w:val="clear" w:color="000000" w:fill="000000"/>
-          <w:lang w:val="en-GB" w:eastAsia="x-none" w:bidi="x-none"/>
+          <w:rFonts w:ascii="Times New Roman" w:hAnsi="Times New Roman" w:cs="Times New Roman"/>
+          <w:b/>
+          <w:lang w:val="en-GB"/>
         </w:rPr>
       </w:pPr>
-    </w:p>
-    <w:p>
-      <w:pPr>
-        <w:spacing w:line="480" w:lineRule="auto"/>
-        <w:contextualSpacing/>
-        <w:jc w:val="both"/>
-        <w:rPr>
-          <w:rFonts w:ascii="Times New Roman" w:eastAsia="Times New Roman" w:hAnsi="Times New Roman" w:cs="Times New Roman"/>
-          <w:snapToGrid w:val="0"/>
-          <w:color w:val="000000"/>
-          <w:w w:val="0"/>
-          <w:sz w:val="0"/>
-          <w:szCs w:val="0"/>
-          <w:u w:color="000000"/>
-          <w:bdr w:val="none" w:sz="0" w:space="0" w:color="000000"/>
-          <w:shd w:val="clear" w:color="000000" w:fill="000000"/>
-          <w:lang w:val="en-GB" w:eastAsia="x-none" w:bidi="x-none"/>
-        </w:rPr>
-      </w:pPr>
-    </w:p>
-    <w:p>
-      <w:pPr>
-        <w:spacing w:line="480" w:lineRule="auto"/>
-        <w:contextualSpacing/>
-        <w:jc w:val="both"/>
-        <w:rPr>
-          <w:lang w:val="en-GB"/>
-        </w:rPr>
-      </w:pPr>
-      <w:r>
-        <w:rPr>
-          <w:noProof/>
-          <w:lang w:val="en-GB" w:eastAsia="en-GB"/>
-        </w:rPr>
-        <w:drawing>
-          <wp:inline distT="0" distB="0" distL="0" distR="0" wp14:anchorId="227487B3" wp14:editId="6B86B1DF">
-            <wp:extent cx="3226176" cy="2679896"/>
-            <wp:effectExtent l="0" t="0" r="0" b="6350"/>
-            <wp:docPr id="43" name="Picture 43" descr="C:\Users\lucp9544\Desktop\PhD\PhD Papers\Trait Diversity Paper\Divergence_stability.png"/>
-            <wp:cNvGraphicFramePr>
-              <a:graphicFrameLocks xmlns:a="http://schemas.openxmlformats.org/drawingml/2006/main" noChangeAspect="1"/>
-            </wp:cNvGraphicFramePr>
-            <a:graphic xmlns:a="http://schemas.openxmlformats.org/drawingml/2006/main">
-              <a:graphicData uri="http://schemas.openxmlformats.org/drawingml/2006/picture">
-                <pic:pic xmlns:pic="http://schemas.openxmlformats.org/drawingml/2006/picture">
-                  <pic:nvPicPr>
-                    <pic:cNvPr id="0" name="Picture 11" descr="C:\Users\lucp9544\Desktop\PhD\PhD Papers\Trait Diversity Paper\Divergence_stability.png"/>
-                    <pic:cNvPicPr>
-                      <a:picLocks noChangeAspect="1" noChangeArrowheads="1"/>
-                    </pic:cNvPicPr>
-                  </pic:nvPicPr>
-                  <pic:blipFill>
-                    <a:blip r:embed="rId8">
-                      <a:extLst>
-                        <a:ext uri="{28A0092B-C50C-407E-A947-70E740481C1C}">
-                          <a14:useLocalDpi xmlns:a14="http://schemas.microsoft.com/office/drawing/2010/main" val="0"/>
-                        </a:ext>
-                      </a:extLst>
-                    </a:blip>
-                    <a:srcRect/>
-                    <a:stretch>
-                      <a:fillRect/>
-                    </a:stretch>
-                  </pic:blipFill>
-                  <pic:spPr bwMode="auto">
-                    <a:xfrm>
-                      <a:off x="0" y="0"/>
-                      <a:ext cx="3238653" cy="2690261"/>
-                    </a:xfrm>
-                    <a:prstGeom prst="rect">
-                      <a:avLst/>
-                    </a:prstGeom>
-                    <a:noFill/>
-                    <a:ln>
-                      <a:noFill/>
-                    </a:ln>
-                  </pic:spPr>
-                </pic:pic>
-              </a:graphicData>
-            </a:graphic>
-          </wp:inline>
-        </w:drawing>
-      </w:r>
-    </w:p>
-    <w:p>
-      <w:pPr>
-        <w:spacing w:line="480" w:lineRule="auto"/>
-        <w:contextualSpacing/>
-        <w:jc w:val="both"/>
-        <w:rPr>
-          <w:rFonts w:ascii="Times New Roman" w:hAnsi="Times New Roman" w:cs="Times New Roman"/>
-          <w:b/>
-          <w:lang w:val="en-GB"/>
-        </w:rPr>
-      </w:pPr>
-      <w:r>
-        <w:rPr>
-          <w:rFonts w:ascii="Times New Roman" w:hAnsi="Times New Roman" w:cs="Times New Roman"/>
-          <w:b/>
-          <w:lang w:val="en-GB"/>
-        </w:rPr>
-        <w:t>Figure B1:</w:t>
+      <w:r>
+        <w:rPr>
+          <w:rFonts w:ascii="Times New Roman" w:hAnsi="Times New Roman" w:cs="Times New Roman"/>
+          <w:b/>
+          <w:lang w:val="en-GB"/>
+        </w:rPr>
+        <w:t xml:space="preserve">Figure </w:t>
+      </w:r>
+      <w:r>
+        <w:rPr>
+          <w:rFonts w:ascii="Times New Roman" w:hAnsi="Times New Roman" w:cs="Times New Roman"/>
+          <w:b/>
+          <w:lang w:val="en-GB"/>
+        </w:rPr>
+        <w:t>A4</w:t>
+      </w:r>
+      <w:r>
+        <w:rPr>
+          <w:rFonts w:ascii="Times New Roman" w:hAnsi="Times New Roman" w:cs="Times New Roman"/>
+          <w:b/>
+          <w:lang w:val="en-GB"/>
+        </w:rPr>
+        <w:t>:</w:t>
       </w:r>
       <w:r>
         <w:rPr>
@@ -2083,7 +2435,25 @@
           <w:szCs w:val="20"/>
           <w:lang w:val="en-GB"/>
         </w:rPr>
-        <w:t>Variability of Indices in scenario one. Plot shows mean and standard deviation(</w:t>
+        <w:t>Variability of Indices in scenario one</w:t>
+      </w:r>
+      <w:r>
+        <w:rPr>
+          <w:rFonts w:ascii="Times New Roman" w:hAnsi="Times New Roman" w:cs="Times New Roman"/>
+          <w:sz w:val="20"/>
+          <w:szCs w:val="20"/>
+          <w:lang w:val="en-GB"/>
+        </w:rPr>
+        <w:t>, two and three</w:t>
+      </w:r>
+      <w:r>
+        <w:rPr>
+          <w:rFonts w:ascii="Times New Roman" w:hAnsi="Times New Roman" w:cs="Times New Roman"/>
+          <w:sz w:val="20"/>
+          <w:szCs w:val="20"/>
+          <w:lang w:val="en-GB"/>
+        </w:rPr>
+        <w:t>. Plot shows mean and standard deviation(</w:t>
       </w:r>
       <w:proofErr w:type="spellStart"/>
       <w:r>
@@ -2121,393 +2491,61 @@
           <w:szCs w:val="20"/>
           <w:lang w:val="en-GB"/>
         </w:rPr>
-        <w:t xml:space="preserve"> replicates. The point shows the mean of the five replicates while the length of the line across gives an idea of the variability around the mean (</w:t>
-      </w:r>
-      <w:proofErr w:type="spellStart"/>
-      <w:r>
-        <w:rPr>
-          <w:rFonts w:ascii="Times New Roman" w:hAnsi="Times New Roman" w:cs="Times New Roman"/>
-          <w:sz w:val="20"/>
-          <w:szCs w:val="20"/>
-          <w:lang w:val="en-GB"/>
-        </w:rPr>
-        <w:t>mean+sd</w:t>
-      </w:r>
-      <w:proofErr w:type="spellEnd"/>
-      <w:r>
-        <w:rPr>
-          <w:rFonts w:ascii="Times New Roman" w:hAnsi="Times New Roman" w:cs="Times New Roman"/>
-          <w:sz w:val="20"/>
-          <w:szCs w:val="20"/>
-          <w:lang w:val="en-GB"/>
-        </w:rPr>
-        <w:t xml:space="preserve"> and mean-</w:t>
-      </w:r>
-      <w:proofErr w:type="spellStart"/>
-      <w:r>
-        <w:rPr>
-          <w:rFonts w:ascii="Times New Roman" w:hAnsi="Times New Roman" w:cs="Times New Roman"/>
-          <w:sz w:val="20"/>
-          <w:szCs w:val="20"/>
-          <w:lang w:val="en-GB"/>
-        </w:rPr>
-        <w:t>sd</w:t>
-      </w:r>
-      <w:proofErr w:type="spellEnd"/>
-      <w:r>
-        <w:rPr>
-          <w:rFonts w:ascii="Times New Roman" w:hAnsi="Times New Roman" w:cs="Times New Roman"/>
-          <w:sz w:val="20"/>
-          <w:szCs w:val="20"/>
-          <w:lang w:val="en-GB"/>
-        </w:rPr>
-        <w:t>).</w:t>
-      </w:r>
-    </w:p>
-    <w:p>
-      <w:pPr>
-        <w:spacing w:line="480" w:lineRule="auto"/>
-        <w:contextualSpacing/>
-        <w:jc w:val="both"/>
-        <w:rPr>
-          <w:rFonts w:ascii="Times New Roman" w:hAnsi="Times New Roman" w:cs="Times New Roman"/>
-          <w:b/>
-          <w:lang w:val="en-GB"/>
-        </w:rPr>
-      </w:pPr>
-      <w:r>
-        <w:rPr>
-          <w:rFonts w:ascii="Times New Roman" w:hAnsi="Times New Roman" w:cs="Times New Roman"/>
-          <w:b/>
-          <w:lang w:val="en-GB"/>
-        </w:rPr>
-        <w:t>Appendix 4: Variability of Indices in Scenario Two</w:t>
-      </w:r>
-    </w:p>
-    <w:p>
-      <w:pPr>
-        <w:spacing w:line="480" w:lineRule="auto"/>
-        <w:contextualSpacing/>
-        <w:jc w:val="both"/>
-        <w:rPr>
-          <w:rFonts w:ascii="Times New Roman" w:eastAsia="Times New Roman" w:hAnsi="Times New Roman" w:cs="Times New Roman"/>
-          <w:snapToGrid w:val="0"/>
-          <w:color w:val="000000"/>
-          <w:w w:val="0"/>
-          <w:sz w:val="0"/>
-          <w:szCs w:val="0"/>
-          <w:u w:color="000000"/>
-          <w:bdr w:val="none" w:sz="0" w:space="0" w:color="000000"/>
-          <w:shd w:val="clear" w:color="000000" w:fill="000000"/>
-          <w:lang w:val="en-GB" w:eastAsia="x-none" w:bidi="x-none"/>
-        </w:rPr>
-      </w:pPr>
-      <w:r>
-        <w:rPr>
-          <w:noProof/>
-          <w:lang w:val="en-GB" w:eastAsia="en-GB"/>
-        </w:rPr>
-        <w:lastRenderedPageBreak/>
-        <w:drawing>
-          <wp:inline distT="0" distB="0" distL="0" distR="0" wp14:anchorId="29629BAB" wp14:editId="46FAB913">
-            <wp:extent cx="3045656" cy="2819400"/>
-            <wp:effectExtent l="0" t="0" r="2540" b="0"/>
-            <wp:docPr id="44" name="Picture 44" descr="C:\Users\lucp9544\Desktop\PhD\PhD Papers\Trait Diversity Paper\Richness_Stability2.png"/>
-            <wp:cNvGraphicFramePr>
-              <a:graphicFrameLocks xmlns:a="http://schemas.openxmlformats.org/drawingml/2006/main" noChangeAspect="1"/>
-            </wp:cNvGraphicFramePr>
-            <a:graphic xmlns:a="http://schemas.openxmlformats.org/drawingml/2006/main">
-              <a:graphicData uri="http://schemas.openxmlformats.org/drawingml/2006/picture">
-                <pic:pic xmlns:pic="http://schemas.openxmlformats.org/drawingml/2006/picture">
-                  <pic:nvPicPr>
-                    <pic:cNvPr id="0" name="Picture 12" descr="C:\Users\lucp9544\Desktop\PhD\PhD Papers\Trait Diversity Paper\Richness_Stability2.png"/>
-                    <pic:cNvPicPr>
-                      <a:picLocks noChangeAspect="1" noChangeArrowheads="1"/>
-                    </pic:cNvPicPr>
-                  </pic:nvPicPr>
-                  <pic:blipFill>
-                    <a:blip r:embed="rId9">
-                      <a:extLst>
-                        <a:ext uri="{28A0092B-C50C-407E-A947-70E740481C1C}">
-                          <a14:useLocalDpi xmlns:a14="http://schemas.microsoft.com/office/drawing/2010/main" val="0"/>
-                        </a:ext>
-                      </a:extLst>
-                    </a:blip>
-                    <a:srcRect/>
-                    <a:stretch>
-                      <a:fillRect/>
-                    </a:stretch>
-                  </pic:blipFill>
-                  <pic:spPr bwMode="auto">
-                    <a:xfrm>
-                      <a:off x="0" y="0"/>
-                      <a:ext cx="3073336" cy="2845024"/>
-                    </a:xfrm>
-                    <a:prstGeom prst="rect">
-                      <a:avLst/>
-                    </a:prstGeom>
-                    <a:noFill/>
-                    <a:ln>
-                      <a:noFill/>
-                    </a:ln>
-                  </pic:spPr>
-                </pic:pic>
-              </a:graphicData>
-            </a:graphic>
-          </wp:inline>
-        </w:drawing>
-      </w:r>
-      <w:r>
-        <w:rPr>
-          <w:rFonts w:ascii="Times New Roman" w:eastAsia="Times New Roman" w:hAnsi="Times New Roman" w:cs="Times New Roman"/>
-          <w:snapToGrid w:val="0"/>
-          <w:color w:val="000000"/>
-          <w:w w:val="0"/>
-          <w:sz w:val="0"/>
-          <w:szCs w:val="0"/>
-          <w:u w:color="000000"/>
-          <w:bdr w:val="none" w:sz="0" w:space="0" w:color="000000"/>
-          <w:shd w:val="clear" w:color="000000" w:fill="000000"/>
-          <w:lang w:val="en-GB" w:eastAsia="x-none" w:bidi="x-none"/>
-        </w:rPr>
-        <w:t xml:space="preserve"> </w:t>
-      </w:r>
-      <w:r>
-        <w:rPr>
-          <w:noProof/>
-          <w:lang w:val="en-GB" w:eastAsia="en-GB"/>
-        </w:rPr>
-        <w:drawing>
-          <wp:inline distT="0" distB="0" distL="0" distR="0" wp14:anchorId="1B9AF275" wp14:editId="22544334">
-            <wp:extent cx="2700997" cy="2860745"/>
-            <wp:effectExtent l="0" t="0" r="4445" b="0"/>
-            <wp:docPr id="45" name="Picture 45" descr="C:\Users\lucp9544\Desktop\PhD\PhD Papers\Trait Diversity Paper\Eveness_Stability2.png"/>
-            <wp:cNvGraphicFramePr>
-              <a:graphicFrameLocks xmlns:a="http://schemas.openxmlformats.org/drawingml/2006/main" noChangeAspect="1"/>
-            </wp:cNvGraphicFramePr>
-            <a:graphic xmlns:a="http://schemas.openxmlformats.org/drawingml/2006/main">
-              <a:graphicData uri="http://schemas.openxmlformats.org/drawingml/2006/picture">
-                <pic:pic xmlns:pic="http://schemas.openxmlformats.org/drawingml/2006/picture">
-                  <pic:nvPicPr>
-                    <pic:cNvPr id="0" name="Picture 13" descr="C:\Users\lucp9544\Desktop\PhD\PhD Papers\Trait Diversity Paper\Eveness_Stability2.png"/>
-                    <pic:cNvPicPr>
-                      <a:picLocks noChangeAspect="1" noChangeArrowheads="1"/>
-                    </pic:cNvPicPr>
-                  </pic:nvPicPr>
-                  <pic:blipFill>
-                    <a:blip r:embed="rId10">
-                      <a:extLst>
-                        <a:ext uri="{28A0092B-C50C-407E-A947-70E740481C1C}">
-                          <a14:useLocalDpi xmlns:a14="http://schemas.microsoft.com/office/drawing/2010/main" val="0"/>
-                        </a:ext>
-                      </a:extLst>
-                    </a:blip>
-                    <a:srcRect/>
-                    <a:stretch>
-                      <a:fillRect/>
-                    </a:stretch>
-                  </pic:blipFill>
-                  <pic:spPr bwMode="auto">
-                    <a:xfrm>
-                      <a:off x="0" y="0"/>
-                      <a:ext cx="2730571" cy="2892068"/>
-                    </a:xfrm>
-                    <a:prstGeom prst="rect">
-                      <a:avLst/>
-                    </a:prstGeom>
-                    <a:noFill/>
-                    <a:ln>
-                      <a:noFill/>
-                    </a:ln>
-                  </pic:spPr>
-                </pic:pic>
-              </a:graphicData>
-            </a:graphic>
-          </wp:inline>
-        </w:drawing>
-      </w:r>
-    </w:p>
-    <w:p>
-      <w:pPr>
-        <w:spacing w:line="480" w:lineRule="auto"/>
-        <w:contextualSpacing/>
-        <w:jc w:val="both"/>
-        <w:rPr>
-          <w:rFonts w:ascii="Times New Roman" w:eastAsia="Times New Roman" w:hAnsi="Times New Roman" w:cs="Times New Roman"/>
-          <w:snapToGrid w:val="0"/>
-          <w:color w:val="000000"/>
-          <w:w w:val="0"/>
-          <w:sz w:val="0"/>
-          <w:szCs w:val="0"/>
-          <w:u w:color="000000"/>
-          <w:bdr w:val="none" w:sz="0" w:space="0" w:color="000000"/>
-          <w:shd w:val="clear" w:color="000000" w:fill="000000"/>
-          <w:lang w:val="en-GB" w:eastAsia="x-none" w:bidi="x-none"/>
-        </w:rPr>
-      </w:pPr>
-    </w:p>
-    <w:p>
-      <w:pPr>
-        <w:spacing w:line="480" w:lineRule="auto"/>
-        <w:contextualSpacing/>
-        <w:jc w:val="both"/>
-        <w:rPr>
-          <w:rFonts w:ascii="Times New Roman" w:eastAsia="Times New Roman" w:hAnsi="Times New Roman" w:cs="Times New Roman"/>
-          <w:snapToGrid w:val="0"/>
-          <w:color w:val="000000"/>
-          <w:w w:val="0"/>
-          <w:sz w:val="0"/>
-          <w:szCs w:val="0"/>
-          <w:u w:color="000000"/>
-          <w:bdr w:val="none" w:sz="0" w:space="0" w:color="000000"/>
-          <w:shd w:val="clear" w:color="000000" w:fill="000000"/>
-          <w:lang w:val="en-GB" w:eastAsia="x-none" w:bidi="x-none"/>
-        </w:rPr>
-      </w:pPr>
-    </w:p>
-    <w:p>
-      <w:pPr>
-        <w:spacing w:line="480" w:lineRule="auto"/>
-        <w:contextualSpacing/>
-        <w:jc w:val="both"/>
-        <w:rPr>
-          <w:lang w:val="en-GB"/>
-        </w:rPr>
-      </w:pPr>
-      <w:r>
-        <w:rPr>
-          <w:noProof/>
-          <w:lang w:val="en-GB" w:eastAsia="en-GB"/>
-        </w:rPr>
-        <w:drawing>
-          <wp:inline distT="0" distB="0" distL="0" distR="0" wp14:anchorId="15A2ED6C" wp14:editId="267AFF4F">
-            <wp:extent cx="2919046" cy="2279714"/>
-            <wp:effectExtent l="0" t="0" r="0" b="6350"/>
-            <wp:docPr id="47" name="Picture 47" descr="C:\Users\lucp9544\Desktop\PhD\PhD Papers\Trait Diversity Paper\Divergence_stability2.png"/>
-            <wp:cNvGraphicFramePr>
-              <a:graphicFrameLocks xmlns:a="http://schemas.openxmlformats.org/drawingml/2006/main" noChangeAspect="1"/>
-            </wp:cNvGraphicFramePr>
-            <a:graphic xmlns:a="http://schemas.openxmlformats.org/drawingml/2006/main">
-              <a:graphicData uri="http://schemas.openxmlformats.org/drawingml/2006/picture">
-                <pic:pic xmlns:pic="http://schemas.openxmlformats.org/drawingml/2006/picture">
-                  <pic:nvPicPr>
-                    <pic:cNvPr id="0" name="Picture 15" descr="C:\Users\lucp9544\Desktop\PhD\PhD Papers\Trait Diversity Paper\Divergence_stability2.png"/>
-                    <pic:cNvPicPr>
-                      <a:picLocks noChangeAspect="1" noChangeArrowheads="1"/>
-                    </pic:cNvPicPr>
-                  </pic:nvPicPr>
-                  <pic:blipFill>
-                    <a:blip r:embed="rId11" cstate="print">
-                      <a:extLst>
-                        <a:ext uri="{28A0092B-C50C-407E-A947-70E740481C1C}">
-                          <a14:useLocalDpi xmlns:a14="http://schemas.microsoft.com/office/drawing/2010/main" val="0"/>
-                        </a:ext>
-                      </a:extLst>
-                    </a:blip>
-                    <a:srcRect/>
-                    <a:stretch>
-                      <a:fillRect/>
-                    </a:stretch>
-                  </pic:blipFill>
-                  <pic:spPr bwMode="auto">
-                    <a:xfrm>
-                      <a:off x="0" y="0"/>
-                      <a:ext cx="2923016" cy="2282814"/>
-                    </a:xfrm>
-                    <a:prstGeom prst="rect">
-                      <a:avLst/>
-                    </a:prstGeom>
-                    <a:noFill/>
-                    <a:ln>
-                      <a:noFill/>
-                    </a:ln>
-                  </pic:spPr>
-                </pic:pic>
-              </a:graphicData>
-            </a:graphic>
-          </wp:inline>
-        </w:drawing>
-      </w:r>
-    </w:p>
-    <w:p>
-      <w:pPr>
-        <w:spacing w:line="480" w:lineRule="auto"/>
-        <w:contextualSpacing/>
-        <w:jc w:val="both"/>
-        <w:rPr>
-          <w:rFonts w:ascii="Times New Roman" w:hAnsi="Times New Roman" w:cs="Times New Roman"/>
-          <w:sz w:val="20"/>
-          <w:szCs w:val="20"/>
-          <w:lang w:val="en-GB"/>
-        </w:rPr>
-      </w:pPr>
-      <w:r>
-        <w:rPr>
-          <w:rFonts w:ascii="Times New Roman" w:hAnsi="Times New Roman" w:cs="Times New Roman"/>
-          <w:b/>
-          <w:sz w:val="20"/>
-          <w:szCs w:val="20"/>
-          <w:lang w:val="en-GB"/>
-        </w:rPr>
-        <w:t>Figure B2:</w:t>
-      </w:r>
-      <w:r>
-        <w:rPr>
-          <w:rFonts w:ascii="Times New Roman" w:hAnsi="Times New Roman" w:cs="Times New Roman"/>
-          <w:b/>
-          <w:i/>
-          <w:sz w:val="20"/>
-          <w:szCs w:val="20"/>
-          <w:lang w:val="en-GB"/>
-        </w:rPr>
-        <w:t xml:space="preserve">  </w:t>
-      </w:r>
-      <w:r>
-        <w:rPr>
-          <w:rFonts w:ascii="Times New Roman" w:hAnsi="Times New Roman" w:cs="Times New Roman"/>
-          <w:sz w:val="20"/>
-          <w:szCs w:val="20"/>
-          <w:lang w:val="en-GB"/>
-        </w:rPr>
-        <w:t>Variability of Indices in scenario three. Plot shows mean and standard deviation(</w:t>
-      </w:r>
-      <w:proofErr w:type="spellStart"/>
-      <w:r>
-        <w:rPr>
-          <w:rFonts w:ascii="Times New Roman" w:hAnsi="Times New Roman" w:cs="Times New Roman"/>
-          <w:sz w:val="20"/>
-          <w:szCs w:val="20"/>
-          <w:lang w:val="en-GB"/>
-        </w:rPr>
-        <w:t>sd</w:t>
-      </w:r>
-      <w:proofErr w:type="spellEnd"/>
-      <w:r>
-        <w:rPr>
-          <w:rFonts w:ascii="Times New Roman" w:hAnsi="Times New Roman" w:cs="Times New Roman"/>
-          <w:sz w:val="20"/>
-          <w:szCs w:val="20"/>
-          <w:lang w:val="en-GB"/>
-        </w:rPr>
-        <w:t xml:space="preserve">) across </w:t>
-      </w:r>
-      <w:r>
-        <w:rPr>
-          <w:rFonts w:ascii="Times New Roman" w:hAnsi="Times New Roman" w:cs="Times New Roman"/>
-          <w:sz w:val="20"/>
-          <w:szCs w:val="20"/>
-          <w:lang w:val="en-GB"/>
-        </w:rPr>
-        <w:t>five</w:t>
-      </w:r>
-      <w:r>
-        <w:rPr>
-          <w:rFonts w:ascii="Times New Roman" w:hAnsi="Times New Roman" w:cs="Times New Roman"/>
-          <w:sz w:val="20"/>
-          <w:szCs w:val="20"/>
-          <w:lang w:val="en-GB"/>
-        </w:rPr>
-        <w:t xml:space="preserve"> replicates. The point shows the mean of the five replicates while the length of the line across gives an idea of the variability around the mean (</w:t>
+        <w:t xml:space="preserve"> replicates</w:t>
+      </w:r>
+      <w:r>
+        <w:rPr>
+          <w:rFonts w:ascii="Times New Roman" w:hAnsi="Times New Roman" w:cs="Times New Roman"/>
+          <w:sz w:val="20"/>
+          <w:szCs w:val="20"/>
+          <w:lang w:val="en-GB"/>
+        </w:rPr>
+        <w:t xml:space="preserve"> scaled to </w:t>
+      </w:r>
+      <w:r>
+        <w:rPr>
+          <w:rFonts w:ascii="Times New Roman" w:hAnsi="Times New Roman" w:cs="Times New Roman"/>
+          <w:sz w:val="20"/>
+          <w:szCs w:val="20"/>
+          <w:lang w:val="en-GB"/>
+        </w:rPr>
+        <w:t xml:space="preserve">lie </w:t>
+      </w:r>
+      <w:r>
+        <w:rPr>
+          <w:rFonts w:ascii="Times New Roman" w:hAnsi="Times New Roman" w:cs="Times New Roman"/>
+          <w:sz w:val="20"/>
+          <w:szCs w:val="20"/>
+          <w:lang w:val="en-GB"/>
+        </w:rPr>
+        <w:t>within 0 and 1</w:t>
+      </w:r>
+      <w:r>
+        <w:rPr>
+          <w:rFonts w:ascii="Times New Roman" w:hAnsi="Times New Roman" w:cs="Times New Roman"/>
+          <w:sz w:val="20"/>
+          <w:szCs w:val="20"/>
+          <w:lang w:val="en-GB"/>
+        </w:rPr>
+        <w:t xml:space="preserve">. The point shows the mean of the five replicates while the length of the line across </w:t>
+      </w:r>
+      <w:r>
+        <w:rPr>
+          <w:rFonts w:ascii="Times New Roman" w:hAnsi="Times New Roman" w:cs="Times New Roman"/>
+          <w:sz w:val="20"/>
+          <w:szCs w:val="20"/>
+          <w:lang w:val="en-GB"/>
+        </w:rPr>
+        <w:t xml:space="preserve">this point depicts </w:t>
+      </w:r>
+      <w:r>
+        <w:rPr>
+          <w:rFonts w:ascii="Times New Roman" w:hAnsi="Times New Roman" w:cs="Times New Roman"/>
+          <w:sz w:val="20"/>
+          <w:szCs w:val="20"/>
+          <w:lang w:val="en-GB"/>
+        </w:rPr>
+        <w:t>the variability around the mean (</w:t>
       </w:r>
       <w:proofErr w:type="spellStart"/>
       <w:r>

</xml_diff>